<commit_message>
Modificación en fecha de carta de aceptación
</commit_message>
<xml_diff>
--- a/Proyectos/2016/2/P1511 - RNCFDI+, Maleni Lizarraga _ AJ/Cierre/Carta aceptacion.docx
+++ b/Proyectos/2016/2/P1511 - RNCFDI+, Maleni Lizarraga _ AJ/Cierre/Carta aceptacion.docx
@@ -47,7 +47,17 @@
           <w:sz w:val="24"/>
           <w:szCs w:val="24"/>
         </w:rPr>
-        <w:t xml:space="preserve"> 25/02/16</w:t>
+        <w:t xml:space="preserve"> 29</w:t>
+      </w:r>
+      <w:bookmarkStart w:id="0" w:name="_GoBack"/>
+      <w:bookmarkEnd w:id="0"/>
+      <w:r>
+        <w:rPr>
+          <w:rFonts w:ascii="Liberation Serif" w:hAnsi="Liberation Serif" w:cs="Liberation Serif"/>
+          <w:sz w:val="24"/>
+          <w:szCs w:val="24"/>
+        </w:rPr>
+        <w:t>/02/16</w:t>
       </w:r>
     </w:p>
     <w:p>
@@ -392,8 +402,6 @@
         </w:rPr>
         <w:t>.</w:t>
       </w:r>
-      <w:bookmarkStart w:id="0" w:name="_GoBack"/>
-      <w:bookmarkEnd w:id="0"/>
     </w:p>
     <w:p>
       <w:pPr>

</xml_diff>